<commit_message>
calendar updates and Unit 1 of the coursepack
</commit_message>
<xml_diff>
--- a/calendars/Sum1_22-Stat216_Calendar.docx
+++ b/calendars/Sum1_22-Stat216_Calendar.docx
@@ -1199,15 +1199,7 @@
                 <w:sz w:val="24"/>
                 <w:szCs w:val="24"/>
               </w:rPr>
-              <w:t>Myopia and Nightlights</w:t>
-            </w:r>
-            <w:r>
-              <w:rPr>
-                <w:rFonts w:ascii="Times New Roman" w:hAnsi="Times New Roman" w:cs="Times New Roman"/>
-                <w:sz w:val="24"/>
-                <w:szCs w:val="24"/>
-              </w:rPr>
-              <w:t>,</w:t>
+              <w:t>Myopia and Nightlights,</w:t>
             </w:r>
           </w:p>
           <w:p>
@@ -1476,16 +1468,7 @@
                 <w:sz w:val="24"/>
                 <w:szCs w:val="24"/>
               </w:rPr>
-              <w:t>2</w:t>
-            </w:r>
-            <w:r>
-              <w:rPr>
-                <w:rFonts w:ascii="Times New Roman" w:hAnsi="Times New Roman" w:cs="Times New Roman"/>
-                <w:color w:val="FF0000"/>
-                <w:sz w:val="24"/>
-                <w:szCs w:val="24"/>
-              </w:rPr>
-              <w:t xml:space="preserve"> – module 2</w:t>
+              <w:t>2 – module 2</w:t>
             </w:r>
           </w:p>
           <w:p>
@@ -4099,23 +4082,7 @@
                 <w:sz w:val="24"/>
                 <w:szCs w:val="24"/>
               </w:rPr>
-              <w:t>Head Injuries by Helmet Use – Theoretical Testing</w:t>
-            </w:r>
-            <w:r>
-              <w:rPr>
-                <w:rFonts w:ascii="Times New Roman" w:hAnsi="Times New Roman" w:cs="Times New Roman"/>
-                <w:sz w:val="24"/>
-                <w:szCs w:val="24"/>
-              </w:rPr>
-              <w:t xml:space="preserve"> and</w:t>
-            </w:r>
-            <w:r>
-              <w:rPr>
-                <w:rFonts w:ascii="Times New Roman" w:hAnsi="Times New Roman" w:cs="Times New Roman"/>
-                <w:sz w:val="24"/>
-                <w:szCs w:val="24"/>
-              </w:rPr>
-              <w:t xml:space="preserve"> Confidence Intervals</w:t>
+              <w:t>Head Injuries by Helmet Use – Theoretical Testing and Confidence Intervals</w:t>
             </w:r>
             <w:r>
               <w:rPr>
@@ -4349,17 +4316,7 @@
                 <w:sz w:val="24"/>
                 <w:szCs w:val="24"/>
               </w:rPr>
-              <w:t>Head Injuries by Helmet Use Theoretical</w:t>
-            </w:r>
-            <w:r>
-              <w:rPr>
-                <w:rFonts w:ascii="Times New Roman" w:hAnsi="Times New Roman" w:cs="Times New Roman"/>
-                <w:bCs/>
-                <w:color w:val="00B050"/>
-                <w:sz w:val="24"/>
-                <w:szCs w:val="24"/>
-              </w:rPr>
-              <w:t xml:space="preserve"> Testing, Confidence Intervals</w:t>
+              <w:t>Head Injuries by Helmet Use Theoretical Testing, Confidence Intervals</w:t>
             </w:r>
           </w:p>
           <w:p>
@@ -4378,16 +4335,7 @@
                 <w:sz w:val="24"/>
                 <w:szCs w:val="24"/>
               </w:rPr>
-              <w:t xml:space="preserve">GS: </w:t>
-            </w:r>
-            <w:r>
-              <w:rPr>
-                <w:rFonts w:ascii="Times New Roman" w:hAnsi="Times New Roman" w:cs="Times New Roman"/>
-                <w:color w:val="4472C4" w:themeColor="accent1"/>
-                <w:sz w:val="24"/>
-                <w:szCs w:val="24"/>
-              </w:rPr>
-              <w:t>Diabetes</w:t>
+              <w:t>GS: Diabetes</w:t>
             </w:r>
           </w:p>
           <w:p>
@@ -5919,7 +5867,25 @@
                 <w:sz w:val="24"/>
                 <w:szCs w:val="24"/>
               </w:rPr>
-              <w:t>Module 14: Final Exam Review</w:t>
+              <w:t>Module 1</w:t>
+            </w:r>
+            <w:r>
+              <w:rPr>
+                <w:rFonts w:ascii="Times New Roman" w:hAnsi="Times New Roman" w:cs="Times New Roman"/>
+                <w:bCs/>
+                <w:sz w:val="24"/>
+                <w:szCs w:val="24"/>
+              </w:rPr>
+              <w:t>5</w:t>
+            </w:r>
+            <w:r>
+              <w:rPr>
+                <w:rFonts w:ascii="Times New Roman" w:hAnsi="Times New Roman" w:cs="Times New Roman"/>
+                <w:bCs/>
+                <w:sz w:val="24"/>
+                <w:szCs w:val="24"/>
+              </w:rPr>
+              <w:t>: Final Exam Review</w:t>
             </w:r>
           </w:p>
         </w:tc>

</xml_diff>